<commit_message>
ALT_04 Modificação do documento Requisitos.docx
</commit_message>
<xml_diff>
--- a/02. Requisitos/Requisitos.docx
+++ b/02. Requisitos/Requisitos.docx
@@ -693,7 +693,15 @@
                 <w:rFonts w:cstheme="minorHAnsi"/>
                 <w:color w:val="000000"/>
               </w:rPr>
-              <w:t xml:space="preserve">O usuário poderá trocar os seus pontos, obtidos através das coletas concluídas, por itens, oriundos da </w:t>
+              <w:t xml:space="preserve">O usuário poderá </w:t>
+            </w:r>
+            <w:bookmarkStart w:id="0" w:name="_GoBack"/>
+            <w:r>
+              <w:rPr>
+                <w:rFonts w:cstheme="minorHAnsi"/>
+                <w:color w:val="000000"/>
+              </w:rPr>
+              <w:t xml:space="preserve">trocar os seus pontos, obtidos através das coletas concluídas, por itens, oriundos da </w:t>
             </w:r>
             <w:r>
               <w:rPr>
@@ -702,6 +710,7 @@
               </w:rPr>
               <w:t>reciclagem, na loja sustentável</w:t>
             </w:r>
+            <w:bookmarkEnd w:id="0"/>
           </w:p>
         </w:tc>
       </w:tr>
@@ -1063,7 +1072,21 @@
                 <w:rFonts w:cstheme="minorHAnsi"/>
                 <w:color w:val="000000"/>
               </w:rPr>
-              <w:t>A instituição poderá visualizar as solicitações de coleta em aberto</w:t>
+              <w:t xml:space="preserve">A instituição poderá visualizar as solicitações de </w:t>
+            </w:r>
+            <w:r>
+              <w:rPr>
+                <w:rFonts w:cstheme="minorHAnsi"/>
+                <w:color w:val="000000"/>
+              </w:rPr>
+              <w:t>busca</w:t>
+            </w:r>
+            <w:r>
+              <w:rPr>
+                <w:rFonts w:cstheme="minorHAnsi"/>
+                <w:color w:val="000000"/>
+              </w:rPr>
+              <w:t xml:space="preserve"> em aberto</w:t>
             </w:r>
           </w:p>
         </w:tc>
@@ -1134,7 +1157,14 @@
                 <w:rFonts w:cstheme="minorHAnsi"/>
                 <w:color w:val="000000"/>
               </w:rPr>
-              <w:t>poderá visualizar as solicitações de coleta</w:t>
+              <w:t xml:space="preserve">poderá visualizar as solicitações de </w:t>
+            </w:r>
+            <w:r>
+              <w:rPr>
+                <w:rFonts w:cstheme="minorHAnsi"/>
+                <w:color w:val="000000"/>
+              </w:rPr>
+              <w:t>busca</w:t>
             </w:r>
             <w:r>
               <w:rPr>
@@ -1603,8 +1633,6 @@
               </w:rPr>
               <w:t>ção</w:t>
             </w:r>
-            <w:bookmarkStart w:id="0" w:name="_GoBack"/>
-            <w:bookmarkEnd w:id="0"/>
           </w:p>
         </w:tc>
       </w:tr>
@@ -2067,7 +2095,7 @@
                 <w:rFonts w:cstheme="minorHAnsi"/>
                 <w:color w:val="000000"/>
               </w:rPr>
-              <w:t>Visualizar loja sustentável</w:t>
+              <w:t>Visualizar loja</w:t>
             </w:r>
           </w:p>
         </w:tc>
@@ -2188,7 +2216,7 @@
                 <w:rFonts w:cstheme="minorHAnsi"/>
                 <w:color w:val="000000"/>
               </w:rPr>
-              <w:t>olicitações de coletas</w:t>
+              <w:t>olicitações de busca</w:t>
             </w:r>
           </w:p>
         </w:tc>
@@ -2312,6 +2340,63 @@
                 <w:color w:val="000000"/>
               </w:rPr>
               <w:t xml:space="preserve">Validar coleta </w:t>
+            </w:r>
+          </w:p>
+        </w:tc>
+      </w:tr>
+      <w:tr>
+        <w:trPr>
+          <w:trHeight w:val="54"/>
+        </w:trPr>
+        <w:tc>
+          <w:tcPr>
+            <w:tcW w:w="1237" w:type="dxa"/>
+          </w:tcPr>
+          <w:p>
+            <w:pPr>
+              <w:autoSpaceDE w:val="0"/>
+              <w:autoSpaceDN w:val="0"/>
+              <w:adjustRightInd w:val="0"/>
+              <w:spacing w:after="0" w:line="240" w:lineRule="auto"/>
+              <w:rPr>
+                <w:rFonts w:cstheme="minorHAnsi"/>
+                <w:color w:val="000000"/>
+                <w:sz w:val="24"/>
+                <w:szCs w:val="24"/>
+              </w:rPr>
+            </w:pPr>
+            <w:r>
+              <w:rPr>
+                <w:rFonts w:cstheme="minorHAnsi"/>
+                <w:color w:val="000000"/>
+                <w:sz w:val="24"/>
+                <w:szCs w:val="24"/>
+              </w:rPr>
+              <w:t>RF015</w:t>
+            </w:r>
+          </w:p>
+        </w:tc>
+        <w:tc>
+          <w:tcPr>
+            <w:tcW w:w="7199" w:type="dxa"/>
+          </w:tcPr>
+          <w:p>
+            <w:pPr>
+              <w:autoSpaceDE w:val="0"/>
+              <w:autoSpaceDN w:val="0"/>
+              <w:adjustRightInd w:val="0"/>
+              <w:spacing w:after="0" w:line="240" w:lineRule="auto"/>
+              <w:rPr>
+                <w:rFonts w:cstheme="minorHAnsi"/>
+                <w:color w:val="000000"/>
+              </w:rPr>
+            </w:pPr>
+            <w:r>
+              <w:rPr>
+                <w:rFonts w:cstheme="minorHAnsi"/>
+                <w:color w:val="000000"/>
+              </w:rPr>
+              <w:t>Confirmar Recolhimento</w:t>
             </w:r>
           </w:p>
         </w:tc>
@@ -3325,6 +3410,7 @@
     <w:lsdException w:name="HTML Sample" w:semiHidden="1" w:unhideWhenUsed="1"/>
     <w:lsdException w:name="HTML Typewriter" w:semiHidden="1" w:unhideWhenUsed="1"/>
     <w:lsdException w:name="HTML Variable" w:semiHidden="1" w:unhideWhenUsed="1"/>
+    <w:lsdException w:name="Normal Table" w:semiHidden="1" w:unhideWhenUsed="1"/>
     <w:lsdException w:name="annotation subject" w:semiHidden="1" w:unhideWhenUsed="1"/>
     <w:lsdException w:name="No List" w:semiHidden="1" w:unhideWhenUsed="1"/>
     <w:lsdException w:name="Outline List 1" w:semiHidden="1" w:unhideWhenUsed="1"/>
@@ -3368,8 +3454,10 @@
     <w:lsdException w:name="Table Elegant" w:semiHidden="1" w:unhideWhenUsed="1"/>
     <w:lsdException w:name="Table Professional" w:semiHidden="1" w:unhideWhenUsed="1"/>
     <w:lsdException w:name="Table Subtle 1" w:semiHidden="1" w:unhideWhenUsed="1"/>
+    <w:lsdException w:name="Table Subtle 2" w:semiHidden="1" w:unhideWhenUsed="1"/>
     <w:lsdException w:name="Table Web 1" w:semiHidden="1" w:unhideWhenUsed="1"/>
     <w:lsdException w:name="Table Web 2" w:semiHidden="1" w:unhideWhenUsed="1"/>
+    <w:lsdException w:name="Table Web 3" w:semiHidden="1" w:unhideWhenUsed="1"/>
     <w:lsdException w:name="Balloon Text" w:semiHidden="1" w:unhideWhenUsed="1"/>
     <w:lsdException w:name="Table Grid" w:uiPriority="39"/>
     <w:lsdException w:name="Table Theme" w:semiHidden="1" w:unhideWhenUsed="1"/>
@@ -3954,7 +4042,7 @@
 </file>
 
 <file path=customXml/itemProps1.xml><?xml version="1.0" encoding="utf-8"?>
-<ds:datastoreItem xmlns:ds="http://schemas.openxmlformats.org/officeDocument/2006/customXml" ds:itemID="{54137999-C201-4208-8D6B-4DBE0FFB4CEC}">
+<ds:datastoreItem xmlns:ds="http://schemas.openxmlformats.org/officeDocument/2006/customXml" ds:itemID="{30959874-D3FC-4BBB-8404-744DB7E6806F}">
   <ds:schemaRefs>
     <ds:schemaRef ds:uri="http://schemas.openxmlformats.org/officeDocument/2006/bibliography"/>
   </ds:schemaRefs>

</xml_diff>